<commit_message>
Test Git Commit and Push changes
Testing the Git Commit and Push changes
</commit_message>
<xml_diff>
--- a/Documents/ApplicationDetails.docx
+++ b/Documents/ApplicationDetails.docx
@@ -4,7 +4,12 @@
   <w:body>
     <w:p>
       <w:r>
-        <w:t>Desing a desktop application for Hospital Management System. Below is the stack trace to use:</w:t>
+        <w:t xml:space="preserve">Desing a desktop application for Hospital Management System. </w:t>
+      </w:r>
+    </w:p>
+    <w:p>
+      <w:r>
+        <w:t>Below is the stack trace to use:</w:t>
       </w:r>
     </w:p>
     <w:p>

</xml_diff>